<commit_message>
fleshing out, working off notes
</commit_message>
<xml_diff>
--- a/G00220290_Software_Testing_Plan.docx
+++ b/G00220290_Software_Testing_Plan.docx
@@ -1120,12 +1120,7 @@
             <w:pStyle w:val="TOCHeading"/>
           </w:pPr>
           <w:r>
-            <w:t>Tab</w:t>
-          </w:r>
-          <w:bookmarkStart w:id="0" w:name="_GoBack"/>
-          <w:bookmarkEnd w:id="0"/>
-          <w:r>
-            <w:t>le of Contents</w:t>
+            <w:t>Table of Contents</w:t>
           </w:r>
         </w:p>
         <w:p>
@@ -1999,11 +1994,11 @@
         <w:pStyle w:val="Heading1"/>
         <w:ind w:left="360"/>
       </w:pPr>
-      <w:bookmarkStart w:id="1" w:name="_Toc40028953"/>
+      <w:bookmarkStart w:id="0" w:name="_Toc40028953"/>
       <w:r>
         <w:t>Introduction</w:t>
       </w:r>
-      <w:bookmarkEnd w:id="1"/>
+      <w:bookmarkEnd w:id="0"/>
     </w:p>
     <w:p>
       <w:pPr>
@@ -2122,7 +2117,7 @@
           <w:sz w:val="22"/>
           <w:szCs w:val="22"/>
         </w:rPr>
-        <w:t>errors</w:t>
+        <w:t>defects</w:t>
       </w:r>
       <w:r>
         <w:rPr>
@@ -2165,6 +2160,13 @@
           <w:szCs w:val="22"/>
         </w:rPr>
         <w:t xml:space="preserve">determine if the product is ready for market. </w:t>
+      </w:r>
+      <w:r>
+        <w:rPr>
+          <w:sz w:val="22"/>
+          <w:szCs w:val="22"/>
+        </w:rPr>
+        <w:t xml:space="preserve">As the game is already produced, we will be taking a reactive testing approach. </w:t>
       </w:r>
     </w:p>
     <w:p>
@@ -2181,12 +2183,179 @@
         <w:pStyle w:val="Heading1"/>
         <w:ind w:left="360"/>
       </w:pPr>
-      <w:bookmarkStart w:id="2" w:name="_Toc40028954"/>
+      <w:bookmarkStart w:id="1" w:name="_Toc40028954"/>
       <w:r>
         <w:t>Objectives</w:t>
       </w:r>
-      <w:bookmarkEnd w:id="2"/>
-    </w:p>
+      <w:bookmarkEnd w:id="1"/>
+    </w:p>
+    <w:p>
+      <w:pPr>
+        <w:pStyle w:val="ListParagraph"/>
+        <w:numPr>
+          <w:ilvl w:val="0"/>
+          <w:numId w:val="18"/>
+        </w:numPr>
+        <w:rPr>
+          <w:strike/>
+          <w:color w:val="FF0000"/>
+        </w:rPr>
+      </w:pPr>
+      <w:r>
+        <w:rPr>
+          <w:strike/>
+          <w:color w:val="FF0000"/>
+        </w:rPr>
+        <w:t>Reactive testing because game is already produced</w:t>
+      </w:r>
+    </w:p>
+    <w:p>
+      <w:pPr>
+        <w:pStyle w:val="ListParagraph"/>
+        <w:numPr>
+          <w:ilvl w:val="0"/>
+          <w:numId w:val="18"/>
+        </w:numPr>
+        <w:rPr>
+          <w:color w:val="FF0000"/>
+        </w:rPr>
+      </w:pPr>
+      <w:r>
+        <w:rPr>
+          <w:color w:val="FF0000"/>
+        </w:rPr>
+        <w:t>Do risk bases analysis</w:t>
+      </w:r>
+    </w:p>
+    <w:p>
+      <w:pPr>
+        <w:pStyle w:val="ListParagraph"/>
+        <w:numPr>
+          <w:ilvl w:val="0"/>
+          <w:numId w:val="18"/>
+        </w:numPr>
+        <w:rPr>
+          <w:strike/>
+          <w:color w:val="FF0000"/>
+        </w:rPr>
+      </w:pPr>
+      <w:r>
+        <w:rPr>
+          <w:strike/>
+          <w:color w:val="FF0000"/>
+        </w:rPr>
+        <w:t>Main obj is to identify any defect.</w:t>
+      </w:r>
+    </w:p>
+    <w:p>
+      <w:pPr>
+        <w:pStyle w:val="ListParagraph"/>
+        <w:numPr>
+          <w:ilvl w:val="0"/>
+          <w:numId w:val="18"/>
+        </w:numPr>
+        <w:rPr>
+          <w:color w:val="FF0000"/>
+        </w:rPr>
+      </w:pPr>
+      <w:r>
+        <w:rPr>
+          <w:color w:val="FF0000"/>
+        </w:rPr>
+        <w:t xml:space="preserve">As testing is </w:t>
+      </w:r>
+      <w:r>
+        <w:rPr>
+          <w:color w:val="FF0000"/>
+        </w:rPr>
+        <w:t>independent,</w:t>
+      </w:r>
+      <w:r>
+        <w:rPr>
+          <w:color w:val="FF0000"/>
+        </w:rPr>
+        <w:t xml:space="preserve"> we reduce risk of bias</w:t>
+      </w:r>
+    </w:p>
+    <w:p>
+      <w:pPr>
+        <w:pStyle w:val="ListParagraph"/>
+        <w:numPr>
+          <w:ilvl w:val="0"/>
+          <w:numId w:val="18"/>
+        </w:numPr>
+        <w:rPr>
+          <w:color w:val="FF0000"/>
+        </w:rPr>
+      </w:pPr>
+      <w:r>
+        <w:rPr>
+          <w:color w:val="FF0000"/>
+        </w:rPr>
+        <w:t>M</w:t>
+      </w:r>
+      <w:r>
+        <w:rPr>
+          <w:color w:val="FF0000"/>
+        </w:rPr>
+        <w:t>.</w:t>
+      </w:r>
+      <w:r>
+        <w:rPr>
+          <w:color w:val="FF0000"/>
+        </w:rPr>
+        <w:t xml:space="preserve"> O’Hammad</w:t>
+      </w:r>
+    </w:p>
+    <w:p>
+      <w:pPr>
+        <w:pStyle w:val="ListParagraph"/>
+        <w:numPr>
+          <w:ilvl w:val="0"/>
+          <w:numId w:val="18"/>
+        </w:numPr>
+        <w:rPr>
+          <w:color w:val="FF0000"/>
+        </w:rPr>
+      </w:pPr>
+      <w:r>
+        <w:rPr>
+          <w:color w:val="FF0000"/>
+        </w:rPr>
+        <w:t xml:space="preserve">Add testing environment </w:t>
+      </w:r>
+      <w:r>
+        <w:rPr>
+          <w:color w:val="FF0000"/>
+        </w:rPr>
+        <w:t>?</w:t>
+      </w:r>
+    </w:p>
+    <w:p>
+      <w:pPr>
+        <w:pStyle w:val="ListParagraph"/>
+        <w:numPr>
+          <w:ilvl w:val="0"/>
+          <w:numId w:val="18"/>
+        </w:numPr>
+        <w:rPr>
+          <w:color w:val="FF0000"/>
+        </w:rPr>
+      </w:pPr>
+      <w:r>
+        <w:rPr>
+          <w:color w:val="FF0000"/>
+        </w:rPr>
+        <w:t>Contingency plans</w:t>
+      </w:r>
+      <w:r>
+        <w:rPr>
+          <w:color w:val="FF0000"/>
+        </w:rPr>
+        <w:t xml:space="preserve"> – over time, budget, </w:t>
+      </w:r>
+    </w:p>
+    <w:p/>
     <w:p>
       <w:pPr>
         <w:pStyle w:val="Default"/>
@@ -2202,21 +2371,63 @@
           <w:sz w:val="22"/>
           <w:szCs w:val="22"/>
         </w:rPr>
-        <w:t>The objective is to test the main components of the game</w:t>
-      </w:r>
-      <w:r>
-        <w:rPr>
-          <w:sz w:val="22"/>
-          <w:szCs w:val="22"/>
-        </w:rPr>
-        <w:t>.</w:t>
-      </w:r>
-      <w:r>
-        <w:rPr>
-          <w:sz w:val="22"/>
-          <w:szCs w:val="22"/>
-        </w:rPr>
-        <w:t xml:space="preserve"> I have chosen </w:t>
+        <w:t xml:space="preserve">The </w:t>
+      </w:r>
+      <w:r>
+        <w:rPr>
+          <w:sz w:val="22"/>
+          <w:szCs w:val="22"/>
+        </w:rPr>
+        <w:t xml:space="preserve">main </w:t>
+      </w:r>
+      <w:r>
+        <w:rPr>
+          <w:sz w:val="22"/>
+          <w:szCs w:val="22"/>
+        </w:rPr>
+        <w:t>objective is to</w:t>
+      </w:r>
+      <w:r>
+        <w:rPr>
+          <w:sz w:val="22"/>
+          <w:szCs w:val="22"/>
+        </w:rPr>
+        <w:t xml:space="preserve"> identify any defects within the game. This will be accomplished by</w:t>
+      </w:r>
+      <w:r>
+        <w:rPr>
+          <w:sz w:val="22"/>
+          <w:szCs w:val="22"/>
+        </w:rPr>
+        <w:t xml:space="preserve"> test</w:t>
+      </w:r>
+      <w:r>
+        <w:rPr>
+          <w:sz w:val="22"/>
+          <w:szCs w:val="22"/>
+        </w:rPr>
+        <w:t>ing</w:t>
+      </w:r>
+      <w:r>
+        <w:rPr>
+          <w:sz w:val="22"/>
+          <w:szCs w:val="22"/>
+        </w:rPr>
+        <w:t xml:space="preserve"> the main components</w:t>
+      </w:r>
+      <w:r>
+        <w:rPr>
+          <w:sz w:val="22"/>
+          <w:szCs w:val="22"/>
+        </w:rPr>
+        <w:t>. We</w:t>
+      </w:r>
+      <w:r>
+        <w:rPr>
+          <w:sz w:val="22"/>
+          <w:szCs w:val="22"/>
+        </w:rPr>
+        <w:t xml:space="preserve"> have chosen </w:t>
       </w:r>
       <w:r>
         <w:rPr>
@@ -2230,7 +2441,21 @@
           <w:sz w:val="22"/>
           <w:szCs w:val="22"/>
         </w:rPr>
-        <w:t xml:space="preserve"> components </w:t>
+        <w:t xml:space="preserve"> components</w:t>
+      </w:r>
+      <w:r>
+        <w:rPr>
+          <w:sz w:val="22"/>
+          <w:szCs w:val="22"/>
+        </w:rPr>
+        <w:t xml:space="preserve"> to focus on,</w:t>
+      </w:r>
+      <w:r>
+        <w:rPr>
+          <w:sz w:val="22"/>
+          <w:szCs w:val="22"/>
+        </w:rPr>
+        <w:t xml:space="preserve"> </w:t>
       </w:r>
       <w:r>
         <w:rPr>
@@ -2396,6 +2621,13 @@
           <w:sz w:val="22"/>
           <w:szCs w:val="22"/>
         </w:rPr>
+        <w:t xml:space="preserve">These four parts will be tested to ensure the game is in a playable state before release. </w:t>
+      </w:r>
+      <w:r>
+        <w:rPr>
+          <w:sz w:val="22"/>
+          <w:szCs w:val="22"/>
+        </w:rPr>
         <w:t xml:space="preserve">Test cases will be drafted for each component to outline the tests </w:t>
       </w:r>
       <w:r>
@@ -2440,7 +2672,21 @@
           <w:sz w:val="22"/>
           <w:szCs w:val="22"/>
         </w:rPr>
-        <w:t xml:space="preserve">If bugs are </w:t>
+        <w:t xml:space="preserve">If </w:t>
+      </w:r>
+      <w:r>
+        <w:rPr>
+          <w:sz w:val="22"/>
+          <w:szCs w:val="22"/>
+        </w:rPr>
+        <w:t>defects</w:t>
+      </w:r>
+      <w:r>
+        <w:rPr>
+          <w:sz w:val="22"/>
+          <w:szCs w:val="22"/>
+        </w:rPr>
+        <w:t xml:space="preserve"> are </w:t>
       </w:r>
       <w:r>
         <w:rPr>
@@ -2492,16 +2738,17 @@
         <w:pStyle w:val="Heading1"/>
         <w:ind w:left="360"/>
       </w:pPr>
-      <w:bookmarkStart w:id="3" w:name="_Toc40028955"/>
+      <w:bookmarkStart w:id="2" w:name="_Toc40028955"/>
       <w:r>
         <w:t>Tasks</w:t>
       </w:r>
-      <w:bookmarkEnd w:id="3"/>
-    </w:p>
-    <w:p>
-      <w:pPr>
-        <w:pStyle w:val="Default"/>
-        <w:rPr>
+      <w:bookmarkEnd w:id="2"/>
+    </w:p>
+    <w:p>
+      <w:pPr>
+        <w:pStyle w:val="Default"/>
+        <w:rPr>
+          <w:color w:val="FF0000"/>
           <w:sz w:val="22"/>
           <w:szCs w:val="22"/>
         </w:rPr>
@@ -2510,6 +2757,7 @@
         <w:rPr>
           <w:i/>
           <w:iCs/>
+          <w:color w:val="FF0000"/>
           <w:sz w:val="22"/>
           <w:szCs w:val="22"/>
         </w:rPr>
@@ -2517,6 +2765,7 @@
       </w:r>
       <w:r>
         <w:rPr>
+          <w:color w:val="FF0000"/>
           <w:sz w:val="22"/>
           <w:szCs w:val="22"/>
         </w:rPr>
@@ -2684,6 +2933,15 @@
           <w:sz w:val="22"/>
           <w:szCs w:val="22"/>
         </w:rPr>
+        <w:t xml:space="preserve"> with change request</w:t>
+      </w:r>
+      <w:bookmarkStart w:id="3" w:name="_GoBack"/>
+      <w:bookmarkEnd w:id="3"/>
+      <w:r>
+        <w:rPr>
+          <w:sz w:val="22"/>
+          <w:szCs w:val="22"/>
+        </w:rPr>
         <w:t>.</w:t>
       </w:r>
     </w:p>
@@ -2704,7 +2962,21 @@
           <w:sz w:val="22"/>
           <w:szCs w:val="22"/>
         </w:rPr>
-        <w:t>Preform regression test</w:t>
+        <w:t>Preform</w:t>
+      </w:r>
+      <w:r>
+        <w:rPr>
+          <w:sz w:val="22"/>
+          <w:szCs w:val="22"/>
+        </w:rPr>
+        <w:t xml:space="preserve"> confirmation/</w:t>
+      </w:r>
+      <w:r>
+        <w:rPr>
+          <w:sz w:val="22"/>
+          <w:szCs w:val="22"/>
+        </w:rPr>
+        <w:t>regression test</w:t>
       </w:r>
       <w:r>
         <w:rPr>
@@ -2730,6 +3002,7 @@
       </w:pPr>
       <w:bookmarkStart w:id="4" w:name="_Toc40028956"/>
       <w:r>
+        <w:lastRenderedPageBreak/>
         <w:t>Scope</w:t>
       </w:r>
       <w:bookmarkEnd w:id="4"/>
@@ -2785,7 +3058,21 @@
           <w:sz w:val="22"/>
           <w:szCs w:val="22"/>
         </w:rPr>
-        <w:t>The purpose is to test as much as possible to ensure the product is ready for consumption. This will include public beta testing.</w:t>
+        <w:t xml:space="preserve">The purpose is to test as much as possible to ensure the product is ready for consumption. This will include </w:t>
+      </w:r>
+      <w:r>
+        <w:rPr>
+          <w:sz w:val="22"/>
+          <w:szCs w:val="22"/>
+        </w:rPr>
+        <w:t>closed</w:t>
+      </w:r>
+      <w:r>
+        <w:rPr>
+          <w:sz w:val="22"/>
+          <w:szCs w:val="22"/>
+        </w:rPr>
+        <w:t xml:space="preserve"> beta testing.</w:t>
       </w:r>
     </w:p>
     <w:p>
@@ -2883,7 +3170,6 @@
           <w:sz w:val="22"/>
           <w:szCs w:val="22"/>
         </w:rPr>
-        <w:lastRenderedPageBreak/>
         <w:t xml:space="preserve">Combination of </w:t>
       </w:r>
       <w:r>
@@ -3525,17 +3811,8 @@
                 <w:sz w:val="22"/>
                 <w:szCs w:val="22"/>
               </w:rPr>
-              <w:t xml:space="preserve">J. </w:t>
-            </w:r>
-            <w:proofErr w:type="spellStart"/>
-            <w:r>
-              <w:rPr>
-                <w:sz w:val="22"/>
-                <w:szCs w:val="22"/>
-              </w:rPr>
-              <w:t>Esus</w:t>
-            </w:r>
-            <w:proofErr w:type="spellEnd"/>
+              <w:t>J. Esus</w:t>
+            </w:r>
           </w:p>
         </w:tc>
         <w:tc>
@@ -3925,17 +4202,8 @@
                 <w:sz w:val="22"/>
                 <w:szCs w:val="22"/>
               </w:rPr>
-              <w:t xml:space="preserve">J. </w:t>
-            </w:r>
-            <w:proofErr w:type="spellStart"/>
-            <w:r>
-              <w:rPr>
-                <w:sz w:val="22"/>
-                <w:szCs w:val="22"/>
-              </w:rPr>
-              <w:t>Esus</w:t>
-            </w:r>
-            <w:proofErr w:type="spellEnd"/>
+              <w:t>J. Esus</w:t>
+            </w:r>
           </w:p>
         </w:tc>
         <w:tc>
@@ -4096,14 +4364,7 @@
           <w:sz w:val="22"/>
           <w:szCs w:val="22"/>
         </w:rPr>
-        <w:t>Testing menus and in game options. Testing visuals i.e. amination</w:t>
-      </w:r>
-      <w:r>
-        <w:rPr>
-          <w:sz w:val="22"/>
-          <w:szCs w:val="22"/>
-        </w:rPr>
-        <w:t>s.</w:t>
+        <w:t>Testing menus and in game options. Testing visuals i.e. aminations.</w:t>
       </w:r>
     </w:p>
     <w:p>
@@ -4397,17 +4658,8 @@
                 <w:sz w:val="22"/>
                 <w:szCs w:val="22"/>
               </w:rPr>
-              <w:t xml:space="preserve">J. </w:t>
-            </w:r>
-            <w:proofErr w:type="spellStart"/>
-            <w:r>
-              <w:rPr>
-                <w:sz w:val="22"/>
-                <w:szCs w:val="22"/>
-              </w:rPr>
-              <w:t>Esus</w:t>
-            </w:r>
-            <w:proofErr w:type="spellEnd"/>
+              <w:t>J. Esus</w:t>
+            </w:r>
           </w:p>
         </w:tc>
         <w:tc>
@@ -4493,14 +4745,7 @@
           <w:sz w:val="22"/>
           <w:szCs w:val="22"/>
         </w:rPr>
-        <w:t>Interface</w:t>
-      </w:r>
-      <w:r>
-        <w:rPr>
-          <w:sz w:val="22"/>
-          <w:szCs w:val="22"/>
-        </w:rPr>
-        <w:t xml:space="preserve"> Testing complete.</w:t>
+        <w:t>Interface Testing complete.</w:t>
       </w:r>
     </w:p>
     <w:p>
@@ -4525,21 +4770,7 @@
           <w:sz w:val="22"/>
           <w:szCs w:val="22"/>
         </w:rPr>
-        <w:t xml:space="preserve">100% completion of test cases, </w:t>
-      </w:r>
-      <w:r>
-        <w:rPr>
-          <w:sz w:val="22"/>
-          <w:szCs w:val="22"/>
-        </w:rPr>
-        <w:t>5</w:t>
-      </w:r>
-      <w:r>
-        <w:rPr>
-          <w:sz w:val="22"/>
-          <w:szCs w:val="22"/>
-        </w:rPr>
-        <w:t xml:space="preserve"> minor or low-level errors acceptable.</w:t>
+        <w:t>100% completion of test cases, 5 minor or low-level errors acceptable.</w:t>
       </w:r>
     </w:p>
     <w:p>
@@ -4835,17 +5066,8 @@
                 <w:sz w:val="22"/>
                 <w:szCs w:val="22"/>
               </w:rPr>
-              <w:t xml:space="preserve">J. </w:t>
-            </w:r>
-            <w:proofErr w:type="spellStart"/>
-            <w:r>
-              <w:rPr>
-                <w:sz w:val="22"/>
-                <w:szCs w:val="22"/>
-              </w:rPr>
-              <w:t>Esus</w:t>
-            </w:r>
-            <w:proofErr w:type="spellEnd"/>
+              <w:t>J. Esus</w:t>
+            </w:r>
           </w:p>
         </w:tc>
         <w:tc>
@@ -5128,7 +5350,21 @@
           <w:sz w:val="22"/>
           <w:szCs w:val="22"/>
         </w:rPr>
-        <w:t xml:space="preserve"> Once regression testing has passed, we can move on to the next stage of the STLC.</w:t>
+        <w:t xml:space="preserve"> Once </w:t>
+      </w:r>
+      <w:r>
+        <w:rPr>
+          <w:sz w:val="22"/>
+          <w:szCs w:val="22"/>
+        </w:rPr>
+        <w:t xml:space="preserve">confirmation and </w:t>
+      </w:r>
+      <w:r>
+        <w:rPr>
+          <w:sz w:val="22"/>
+          <w:szCs w:val="22"/>
+        </w:rPr>
+        <w:t>regression testing has passed, we can move on to the next stage of the STLC.</w:t>
       </w:r>
     </w:p>
     <w:p>
@@ -5184,7 +5420,7 @@
           <w:iCs/>
           <w:color w:val="FF0000"/>
         </w:rPr>
-        <w:t xml:space="preserve"> detail to permit identification of the major testing tasks and estimation of the time required to do each on</w:t>
+        <w:t xml:space="preserve"> detail to </w:t>
       </w:r>
       <w:r>
         <w:rPr>
@@ -5192,6 +5428,15 @@
           <w:iCs/>
           <w:color w:val="FF0000"/>
         </w:rPr>
+        <w:lastRenderedPageBreak/>
+        <w:t>permit identification of the major testing tasks and estimation of the time required to do each on</w:t>
+      </w:r>
+      <w:r>
+        <w:rPr>
+          <w:i/>
+          <w:iCs/>
+          <w:color w:val="FF0000"/>
+        </w:rPr>
         <w:t>e</w:t>
       </w:r>
     </w:p>
@@ -5296,7 +5541,6 @@
           <w:sz w:val="22"/>
           <w:szCs w:val="22"/>
         </w:rPr>
-        <w:lastRenderedPageBreak/>
         <w:t xml:space="preserve">Methodology: </w:t>
       </w:r>
     </w:p>
@@ -6457,6 +6701,119 @@
 <file path=word/numbering.xml><?xml version="1.0" encoding="utf-8"?>
 <w:numbering xmlns:wpc="http://schemas.microsoft.com/office/word/2010/wordprocessingCanvas" xmlns:cx="http://schemas.microsoft.com/office/drawing/2014/chartex" xmlns:cx1="http://schemas.microsoft.com/office/drawing/2015/9/8/chartex" xmlns:cx2="http://schemas.microsoft.com/office/drawing/2015/10/21/chartex" xmlns:cx3="http://schemas.microsoft.com/office/drawing/2016/5/9/chartex" xmlns:cx4="http://schemas.microsoft.com/office/drawing/2016/5/10/chartex" xmlns:cx5="http://schemas.microsoft.com/office/drawing/2016/5/11/chartex" xmlns:cx6="http://schemas.microsoft.com/office/drawing/2016/5/12/chartex" xmlns:cx7="http://schemas.microsoft.com/office/drawing/2016/5/13/chartex" xmlns:cx8="http://schemas.microsoft.com/office/drawing/2016/5/14/chartex" xmlns:mc="http://schemas.openxmlformats.org/markup-compatibility/2006" xmlns:aink="http://schemas.microsoft.com/office/drawing/2016/ink" xmlns:am3d="http://schemas.microsoft.com/office/drawing/2017/model3d" xmlns:o="urn:schemas-microsoft-com:office:office" xmlns:r="http://schemas.openxmlformats.org/officeDocument/2006/relationships" xmlns:m="http://schemas.openxmlformats.org/officeDocument/2006/math" xmlns:v="urn:schemas-microsoft-com:vml" xmlns:wp14="http://schemas.microsoft.com/office/word/2010/wordprocessingDrawing" xmlns:wp="http://schemas.openxmlformats.org/drawingml/2006/wordprocessingDrawing" xmlns:w10="urn:schemas-microsoft-com:office:word" xmlns:w="http://schemas.openxmlformats.org/wordprocessingml/2006/main" xmlns:w14="http://schemas.microsoft.com/office/word/2010/wordml" xmlns:w15="http://schemas.microsoft.com/office/word/2012/wordml" xmlns:w16cid="http://schemas.microsoft.com/office/word/2016/wordml/cid" xmlns:w16se="http://schemas.microsoft.com/office/word/2015/wordml/symex" xmlns:wpg="http://schemas.microsoft.com/office/word/2010/wordprocessingGroup" xmlns:wpi="http://schemas.microsoft.com/office/word/2010/wordprocessingInk" xmlns:wne="http://schemas.microsoft.com/office/word/2006/wordml" xmlns:wps="http://schemas.microsoft.com/office/word/2010/wordprocessingShape" mc:Ignorable="w14 w15 w16se w16cid wp14">
   <w:abstractNum w:abstractNumId="0" w15:restartNumberingAfterBreak="0">
+    <w:nsid w:val="002963DD"/>
+    <w:multiLevelType w:val="hybridMultilevel"/>
+    <w:tmpl w:val="B96C0116"/>
+    <w:lvl w:ilvl="0" w:tplc="08090001">
+      <w:start w:val="1"/>
+      <w:numFmt w:val="bullet"/>
+      <w:lvlText w:val=""/>
+      <w:lvlJc w:val="left"/>
+      <w:pPr>
+        <w:ind w:left="720" w:hanging="360"/>
+      </w:pPr>
+      <w:rPr>
+        <w:rFonts w:ascii="Symbol" w:hAnsi="Symbol" w:hint="default"/>
+      </w:rPr>
+    </w:lvl>
+    <w:lvl w:ilvl="1" w:tplc="08090003" w:tentative="1">
+      <w:start w:val="1"/>
+      <w:numFmt w:val="bullet"/>
+      <w:lvlText w:val="o"/>
+      <w:lvlJc w:val="left"/>
+      <w:pPr>
+        <w:ind w:left="1440" w:hanging="360"/>
+      </w:pPr>
+      <w:rPr>
+        <w:rFonts w:ascii="Courier New" w:hAnsi="Courier New" w:cs="Courier New" w:hint="default"/>
+      </w:rPr>
+    </w:lvl>
+    <w:lvl w:ilvl="2" w:tplc="08090005" w:tentative="1">
+      <w:start w:val="1"/>
+      <w:numFmt w:val="bullet"/>
+      <w:lvlText w:val=""/>
+      <w:lvlJc w:val="left"/>
+      <w:pPr>
+        <w:ind w:left="2160" w:hanging="360"/>
+      </w:pPr>
+      <w:rPr>
+        <w:rFonts w:ascii="Wingdings" w:hAnsi="Wingdings" w:hint="default"/>
+      </w:rPr>
+    </w:lvl>
+    <w:lvl w:ilvl="3" w:tplc="08090001" w:tentative="1">
+      <w:start w:val="1"/>
+      <w:numFmt w:val="bullet"/>
+      <w:lvlText w:val=""/>
+      <w:lvlJc w:val="left"/>
+      <w:pPr>
+        <w:ind w:left="2880" w:hanging="360"/>
+      </w:pPr>
+      <w:rPr>
+        <w:rFonts w:ascii="Symbol" w:hAnsi="Symbol" w:hint="default"/>
+      </w:rPr>
+    </w:lvl>
+    <w:lvl w:ilvl="4" w:tplc="08090003" w:tentative="1">
+      <w:start w:val="1"/>
+      <w:numFmt w:val="bullet"/>
+      <w:lvlText w:val="o"/>
+      <w:lvlJc w:val="left"/>
+      <w:pPr>
+        <w:ind w:left="3600" w:hanging="360"/>
+      </w:pPr>
+      <w:rPr>
+        <w:rFonts w:ascii="Courier New" w:hAnsi="Courier New" w:cs="Courier New" w:hint="default"/>
+      </w:rPr>
+    </w:lvl>
+    <w:lvl w:ilvl="5" w:tplc="08090005" w:tentative="1">
+      <w:start w:val="1"/>
+      <w:numFmt w:val="bullet"/>
+      <w:lvlText w:val=""/>
+      <w:lvlJc w:val="left"/>
+      <w:pPr>
+        <w:ind w:left="4320" w:hanging="360"/>
+      </w:pPr>
+      <w:rPr>
+        <w:rFonts w:ascii="Wingdings" w:hAnsi="Wingdings" w:hint="default"/>
+      </w:rPr>
+    </w:lvl>
+    <w:lvl w:ilvl="6" w:tplc="08090001" w:tentative="1">
+      <w:start w:val="1"/>
+      <w:numFmt w:val="bullet"/>
+      <w:lvlText w:val=""/>
+      <w:lvlJc w:val="left"/>
+      <w:pPr>
+        <w:ind w:left="5040" w:hanging="360"/>
+      </w:pPr>
+      <w:rPr>
+        <w:rFonts w:ascii="Symbol" w:hAnsi="Symbol" w:hint="default"/>
+      </w:rPr>
+    </w:lvl>
+    <w:lvl w:ilvl="7" w:tplc="08090003" w:tentative="1">
+      <w:start w:val="1"/>
+      <w:numFmt w:val="bullet"/>
+      <w:lvlText w:val="o"/>
+      <w:lvlJc w:val="left"/>
+      <w:pPr>
+        <w:ind w:left="5760" w:hanging="360"/>
+      </w:pPr>
+      <w:rPr>
+        <w:rFonts w:ascii="Courier New" w:hAnsi="Courier New" w:cs="Courier New" w:hint="default"/>
+      </w:rPr>
+    </w:lvl>
+    <w:lvl w:ilvl="8" w:tplc="08090005" w:tentative="1">
+      <w:start w:val="1"/>
+      <w:numFmt w:val="bullet"/>
+      <w:lvlText w:val=""/>
+      <w:lvlJc w:val="left"/>
+      <w:pPr>
+        <w:ind w:left="6480" w:hanging="360"/>
+      </w:pPr>
+      <w:rPr>
+        <w:rFonts w:ascii="Wingdings" w:hAnsi="Wingdings" w:hint="default"/>
+      </w:rPr>
+    </w:lvl>
+  </w:abstractNum>
+  <w:abstractNum w:abstractNumId="1" w15:restartNumberingAfterBreak="0">
     <w:nsid w:val="0CAC46D8"/>
     <w:multiLevelType w:val="hybridMultilevel"/>
     <w:tmpl w:val="C2F6016E"/>
@@ -6569,7 +6926,7 @@
       </w:rPr>
     </w:lvl>
   </w:abstractNum>
-  <w:abstractNum w:abstractNumId="1" w15:restartNumberingAfterBreak="0">
+  <w:abstractNum w:abstractNumId="2" w15:restartNumberingAfterBreak="0">
     <w:nsid w:val="0DBB702F"/>
     <w:multiLevelType w:val="multilevel"/>
     <w:tmpl w:val="BDEEC99E"/>
@@ -6681,7 +7038,7 @@
       </w:rPr>
     </w:lvl>
   </w:abstractNum>
-  <w:abstractNum w:abstractNumId="2" w15:restartNumberingAfterBreak="0">
+  <w:abstractNum w:abstractNumId="3" w15:restartNumberingAfterBreak="0">
     <w:nsid w:val="2E177343"/>
     <w:multiLevelType w:val="hybridMultilevel"/>
     <w:tmpl w:val="E176EF94"/>
@@ -6794,7 +7151,7 @@
       </w:rPr>
     </w:lvl>
   </w:abstractNum>
-  <w:abstractNum w:abstractNumId="3" w15:restartNumberingAfterBreak="0">
+  <w:abstractNum w:abstractNumId="4" w15:restartNumberingAfterBreak="0">
     <w:nsid w:val="37556954"/>
     <w:multiLevelType w:val="multilevel"/>
     <w:tmpl w:val="0809001F"/>
@@ -6880,7 +7237,7 @@
       </w:pPr>
     </w:lvl>
   </w:abstractNum>
-  <w:abstractNum w:abstractNumId="4" w15:restartNumberingAfterBreak="0">
+  <w:abstractNum w:abstractNumId="5" w15:restartNumberingAfterBreak="0">
     <w:nsid w:val="3B0F6ADD"/>
     <w:multiLevelType w:val="multilevel"/>
     <w:tmpl w:val="0809001F"/>
@@ -6966,7 +7323,7 @@
       </w:pPr>
     </w:lvl>
   </w:abstractNum>
-  <w:abstractNum w:abstractNumId="5" w15:restartNumberingAfterBreak="0">
+  <w:abstractNum w:abstractNumId="6" w15:restartNumberingAfterBreak="0">
     <w:nsid w:val="42CE08A1"/>
     <w:multiLevelType w:val="hybridMultilevel"/>
     <w:tmpl w:val="5DAE41F8"/>
@@ -7056,7 +7413,7 @@
       </w:pPr>
     </w:lvl>
   </w:abstractNum>
-  <w:abstractNum w:abstractNumId="6" w15:restartNumberingAfterBreak="0">
+  <w:abstractNum w:abstractNumId="7" w15:restartNumberingAfterBreak="0">
     <w:nsid w:val="486B0771"/>
     <w:multiLevelType w:val="hybridMultilevel"/>
     <w:tmpl w:val="B116211C"/>
@@ -7146,7 +7503,7 @@
       </w:pPr>
     </w:lvl>
   </w:abstractNum>
-  <w:abstractNum w:abstractNumId="7" w15:restartNumberingAfterBreak="0">
+  <w:abstractNum w:abstractNumId="8" w15:restartNumberingAfterBreak="0">
     <w:nsid w:val="4F693819"/>
     <w:multiLevelType w:val="hybridMultilevel"/>
     <w:tmpl w:val="C83AF282"/>
@@ -7259,7 +7616,7 @@
       </w:rPr>
     </w:lvl>
   </w:abstractNum>
-  <w:abstractNum w:abstractNumId="8" w15:restartNumberingAfterBreak="0">
+  <w:abstractNum w:abstractNumId="9" w15:restartNumberingAfterBreak="0">
     <w:nsid w:val="525A09E1"/>
     <w:multiLevelType w:val="hybridMultilevel"/>
     <w:tmpl w:val="7152BD74"/>
@@ -7345,7 +7702,7 @@
       </w:pPr>
     </w:lvl>
   </w:abstractNum>
-  <w:abstractNum w:abstractNumId="9" w15:restartNumberingAfterBreak="0">
+  <w:abstractNum w:abstractNumId="10" w15:restartNumberingAfterBreak="0">
     <w:nsid w:val="5C4F04D0"/>
     <w:multiLevelType w:val="hybridMultilevel"/>
     <w:tmpl w:val="B506280A"/>
@@ -7458,7 +7815,7 @@
       </w:rPr>
     </w:lvl>
   </w:abstractNum>
-  <w:abstractNum w:abstractNumId="10" w15:restartNumberingAfterBreak="0">
+  <w:abstractNum w:abstractNumId="11" w15:restartNumberingAfterBreak="0">
     <w:nsid w:val="600431DF"/>
     <w:multiLevelType w:val="hybridMultilevel"/>
     <w:tmpl w:val="ED882B26"/>
@@ -7544,7 +7901,7 @@
       </w:pPr>
     </w:lvl>
   </w:abstractNum>
-  <w:abstractNum w:abstractNumId="11" w15:restartNumberingAfterBreak="0">
+  <w:abstractNum w:abstractNumId="12" w15:restartNumberingAfterBreak="0">
     <w:nsid w:val="6BD93E23"/>
     <w:multiLevelType w:val="hybridMultilevel"/>
     <w:tmpl w:val="087A6AAA"/>
@@ -7657,7 +8014,7 @@
       </w:rPr>
     </w:lvl>
   </w:abstractNum>
-  <w:abstractNum w:abstractNumId="12" w15:restartNumberingAfterBreak="0">
+  <w:abstractNum w:abstractNumId="13" w15:restartNumberingAfterBreak="0">
     <w:nsid w:val="747D3C94"/>
     <w:multiLevelType w:val="multilevel"/>
     <w:tmpl w:val="3B20C256"/>
@@ -7769,7 +8126,7 @@
       </w:rPr>
     </w:lvl>
   </w:abstractNum>
-  <w:abstractNum w:abstractNumId="13" w15:restartNumberingAfterBreak="0">
+  <w:abstractNum w:abstractNumId="14" w15:restartNumberingAfterBreak="0">
     <w:nsid w:val="7AB5402A"/>
     <w:multiLevelType w:val="hybridMultilevel"/>
     <w:tmpl w:val="A260E9B0"/>
@@ -7882,7 +8239,7 @@
       </w:rPr>
     </w:lvl>
   </w:abstractNum>
-  <w:abstractNum w:abstractNumId="14" w15:restartNumberingAfterBreak="0">
+  <w:abstractNum w:abstractNumId="15" w15:restartNumberingAfterBreak="0">
     <w:nsid w:val="7ADC1E84"/>
     <w:multiLevelType w:val="multilevel"/>
     <w:tmpl w:val="3B20C256"/>
@@ -7994,7 +8351,7 @@
       </w:rPr>
     </w:lvl>
   </w:abstractNum>
-  <w:abstractNum w:abstractNumId="15" w15:restartNumberingAfterBreak="0">
+  <w:abstractNum w:abstractNumId="16" w15:restartNumberingAfterBreak="0">
     <w:nsid w:val="7B8D28D1"/>
     <w:multiLevelType w:val="hybridMultilevel"/>
     <w:tmpl w:val="3BEC265A"/>
@@ -8107,7 +8464,7 @@
       </w:rPr>
     </w:lvl>
   </w:abstractNum>
-  <w:abstractNum w:abstractNumId="16" w15:restartNumberingAfterBreak="0">
+  <w:abstractNum w:abstractNumId="17" w15:restartNumberingAfterBreak="0">
     <w:nsid w:val="7D7D67AD"/>
     <w:multiLevelType w:val="hybridMultilevel"/>
     <w:tmpl w:val="1754572C"/>
@@ -8221,55 +8578,58 @@
     </w:lvl>
   </w:abstractNum>
   <w:num w:numId="1">
+    <w:abstractNumId w:val="17"/>
+  </w:num>
+  <w:num w:numId="2">
+    <w:abstractNumId w:val="10"/>
+  </w:num>
+  <w:num w:numId="3">
+    <w:abstractNumId w:val="9"/>
+  </w:num>
+  <w:num w:numId="4">
+    <w:abstractNumId w:val="2"/>
+  </w:num>
+  <w:num w:numId="5">
+    <w:abstractNumId w:val="1"/>
+  </w:num>
+  <w:num w:numId="6">
+    <w:abstractNumId w:val="8"/>
+  </w:num>
+  <w:num w:numId="7">
+    <w:abstractNumId w:val="12"/>
+  </w:num>
+  <w:num w:numId="8">
+    <w:abstractNumId w:val="13"/>
+  </w:num>
+  <w:num w:numId="9">
+    <w:abstractNumId w:val="15"/>
+  </w:num>
+  <w:num w:numId="10">
+    <w:abstractNumId w:val="11"/>
+  </w:num>
+  <w:num w:numId="11">
+    <w:abstractNumId w:val="4"/>
+  </w:num>
+  <w:num w:numId="12">
+    <w:abstractNumId w:val="5"/>
+  </w:num>
+  <w:num w:numId="13">
+    <w:abstractNumId w:val="6"/>
+  </w:num>
+  <w:num w:numId="14">
+    <w:abstractNumId w:val="3"/>
+  </w:num>
+  <w:num w:numId="15">
     <w:abstractNumId w:val="16"/>
   </w:num>
-  <w:num w:numId="2">
-    <w:abstractNumId w:val="9"/>
+  <w:num w:numId="16">
+    <w:abstractNumId w:val="14"/>
   </w:num>
-  <w:num w:numId="3">
-    <w:abstractNumId w:val="8"/>
-  </w:num>
-  <w:num w:numId="4">
-    <w:abstractNumId w:val="1"/>
-  </w:num>
-  <w:num w:numId="5">
-    <w:abstractNumId w:val="0"/>
-  </w:num>
-  <w:num w:numId="6">
+  <w:num w:numId="17">
     <w:abstractNumId w:val="7"/>
   </w:num>
-  <w:num w:numId="7">
-    <w:abstractNumId w:val="11"/>
-  </w:num>
-  <w:num w:numId="8">
-    <w:abstractNumId w:val="12"/>
-  </w:num>
-  <w:num w:numId="9">
-    <w:abstractNumId w:val="14"/>
-  </w:num>
-  <w:num w:numId="10">
-    <w:abstractNumId w:val="10"/>
-  </w:num>
-  <w:num w:numId="11">
-    <w:abstractNumId w:val="3"/>
-  </w:num>
-  <w:num w:numId="12">
-    <w:abstractNumId w:val="4"/>
-  </w:num>
-  <w:num w:numId="13">
-    <w:abstractNumId w:val="5"/>
-  </w:num>
-  <w:num w:numId="14">
-    <w:abstractNumId w:val="2"/>
-  </w:num>
-  <w:num w:numId="15">
-    <w:abstractNumId w:val="15"/>
-  </w:num>
-  <w:num w:numId="16">
-    <w:abstractNumId w:val="13"/>
-  </w:num>
-  <w:num w:numId="17">
-    <w:abstractNumId w:val="6"/>
+  <w:num w:numId="18">
+    <w:abstractNumId w:val="0"/>
   </w:num>
 </w:numbering>
 </file>
@@ -9263,7 +9623,7 @@
 </file>
 
 <file path=customXml/itemProps2.xml><?xml version="1.0" encoding="utf-8"?>
-<ds:datastoreItem xmlns:ds="http://schemas.openxmlformats.org/officeDocument/2006/customXml" ds:itemID="{0216FB25-3012-4BE2-8636-0A7BDB440023}">
+<ds:datastoreItem xmlns:ds="http://schemas.openxmlformats.org/officeDocument/2006/customXml" ds:itemID="{2C7FC15E-04A7-482A-904F-55A447B08243}">
   <ds:schemaRefs>
     <ds:schemaRef ds:uri="http://schemas.openxmlformats.org/officeDocument/2006/bibliography"/>
   </ds:schemaRefs>

</xml_diff>